<commit_message>
Cập nhật Project plan.
</commit_message>
<xml_diff>
--- a/3. Project Plan/1.Project Plan.docx
+++ b/3. Project Plan/1.Project Plan.docx
@@ -445,7 +445,18 @@
           <w:sz w:val="24"/>
           <w:szCs w:val="24"/>
         </w:rPr>
-        <w:t>Tác dụng của tài liệu</w:t>
+        <w:t>Mục đích</w:t>
+      </w:r>
+      <w:r>
+        <w:rPr>
+          <w:rFonts w:ascii="Verdana" w:eastAsia="Times New Roman" w:hAnsi="Verdana" w:cs="Times New Roman"/>
+          <w:b/>
+          <w:bCs/>
+          <w:color w:val="000000"/>
+          <w:sz w:val="24"/>
+          <w:szCs w:val="24"/>
+        </w:rPr>
+        <w:t xml:space="preserve"> của tài liệu</w:t>
       </w:r>
       <w:r>
         <w:rPr>
@@ -7272,7 +7283,7 @@
                 <w:sz w:val="24"/>
                 <w:szCs w:val="24"/>
               </w:rPr>
-              <w:t>282</w:t>
+              <w:t>338</w:t>
             </w:r>
             <w:r>
               <w:rPr>
@@ -7951,7 +7962,7 @@
     </w:p>
     <w:tbl>
       <w:tblPr>
-        <w:tblW w:w="4695" w:type="pct"/>
+        <w:tblW w:w="4939" w:type="pct"/>
         <w:tblCellSpacing w:w="15" w:type="dxa"/>
         <w:tblCellMar>
           <w:top w:w="45" w:type="dxa"/>
@@ -7962,24 +7973,25 @@
         <w:tblLook w:val="04A0"/>
       </w:tblPr>
       <w:tblGrid>
-        <w:gridCol w:w="1274"/>
-        <w:gridCol w:w="731"/>
-        <w:gridCol w:w="557"/>
-        <w:gridCol w:w="557"/>
-        <w:gridCol w:w="732"/>
+        <w:gridCol w:w="1359"/>
+        <w:gridCol w:w="743"/>
+        <w:gridCol w:w="589"/>
+        <w:gridCol w:w="589"/>
+        <w:gridCol w:w="744"/>
         <w:gridCol w:w="116"/>
-        <w:gridCol w:w="558"/>
-        <w:gridCol w:w="558"/>
-        <w:gridCol w:w="558"/>
-        <w:gridCol w:w="558"/>
+        <w:gridCol w:w="590"/>
+        <w:gridCol w:w="590"/>
+        <w:gridCol w:w="590"/>
+        <w:gridCol w:w="590"/>
         <w:gridCol w:w="116"/>
-        <w:gridCol w:w="558"/>
-        <w:gridCol w:w="558"/>
-        <w:gridCol w:w="558"/>
-        <w:gridCol w:w="932"/>
+        <w:gridCol w:w="590"/>
+        <w:gridCol w:w="590"/>
+        <w:gridCol w:w="590"/>
+        <w:gridCol w:w="998"/>
       </w:tblGrid>
       <w:tr>
         <w:trPr>
+          <w:trHeight w:val="604"/>
           <w:tblCellSpacing w:w="15" w:type="dxa"/>
         </w:trPr>
         <w:tc>
@@ -8582,6 +8594,7 @@
       </w:tr>
       <w:tr>
         <w:trPr>
+          <w:trHeight w:val="309"/>
           <w:tblCellSpacing w:w="15" w:type="dxa"/>
         </w:trPr>
         <w:tc>
@@ -9137,6 +9150,7 @@
       </w:tr>
       <w:tr>
         <w:trPr>
+          <w:trHeight w:val="309"/>
           <w:tblCellSpacing w:w="15" w:type="dxa"/>
         </w:trPr>
         <w:tc>
@@ -9684,6 +9698,7 @@
       </w:tr>
       <w:tr>
         <w:trPr>
+          <w:trHeight w:val="309"/>
           <w:tblCellSpacing w:w="15" w:type="dxa"/>
         </w:trPr>
         <w:tc>
@@ -10239,6 +10254,7 @@
       </w:tr>
       <w:tr>
         <w:trPr>
+          <w:trHeight w:val="309"/>
           <w:tblCellSpacing w:w="15" w:type="dxa"/>
         </w:trPr>
         <w:tc>
@@ -10794,6 +10810,7 @@
       </w:tr>
       <w:tr>
         <w:trPr>
+          <w:trHeight w:val="309"/>
           <w:tblCellSpacing w:w="15" w:type="dxa"/>
         </w:trPr>
         <w:tc>
@@ -11341,6 +11358,7 @@
       </w:tr>
       <w:tr>
         <w:trPr>
+          <w:trHeight w:val="295"/>
           <w:tblCellSpacing w:w="15" w:type="dxa"/>
         </w:trPr>
         <w:tc>
@@ -11888,6 +11906,7 @@
       </w:tr>
       <w:tr>
         <w:trPr>
+          <w:trHeight w:val="309"/>
           <w:tblCellSpacing w:w="15" w:type="dxa"/>
         </w:trPr>
         <w:tc>
@@ -12435,6 +12454,7 @@
       </w:tr>
       <w:tr>
         <w:trPr>
+          <w:trHeight w:val="309"/>
           <w:tblCellSpacing w:w="15" w:type="dxa"/>
         </w:trPr>
         <w:tc>
@@ -12982,6 +13002,7 @@
       </w:tr>
       <w:tr>
         <w:trPr>
+          <w:trHeight w:val="604"/>
           <w:tblCellSpacing w:w="15" w:type="dxa"/>
         </w:trPr>
         <w:tc>
@@ -13205,7 +13226,17 @@
                 <w:sz w:val="24"/>
                 <w:szCs w:val="24"/>
               </w:rPr>
-              <w:t>36.5</w:t>
+              <w:t>37</w:t>
+            </w:r>
+            <w:r>
+              <w:rPr>
+                <w:rFonts w:ascii="Verdana" w:eastAsia="Times New Roman" w:hAnsi="Verdana" w:cs="Times New Roman"/>
+                <w:b/>
+                <w:bCs/>
+                <w:sz w:val="24"/>
+                <w:szCs w:val="24"/>
+              </w:rPr>
+              <w:t>.5</w:t>
             </w:r>
           </w:p>
         </w:tc>
@@ -13319,7 +13350,17 @@
                 <w:sz w:val="24"/>
                 <w:szCs w:val="24"/>
               </w:rPr>
-              <w:t>42</w:t>
+              <w:t>4</w:t>
+            </w:r>
+            <w:r>
+              <w:rPr>
+                <w:rFonts w:ascii="Verdana" w:eastAsia="Times New Roman" w:hAnsi="Verdana" w:cs="Times New Roman"/>
+                <w:b/>
+                <w:bCs/>
+                <w:sz w:val="24"/>
+                <w:szCs w:val="24"/>
+              </w:rPr>
+              <w:t>3</w:t>
             </w:r>
           </w:p>
         </w:tc>

</xml_diff>

<commit_message>
Cập nhật kế hoạch Iteration 3 và Project Plan (đưa ra các milestone)
</commit_message>
<xml_diff>
--- a/3. Project Plan/1.Project Plan.docx
+++ b/3. Project Plan/1.Project Plan.docx
@@ -7352,9 +7352,9 @@
         <w:tblLook w:val="04A0"/>
       </w:tblPr>
       <w:tblGrid>
-        <w:gridCol w:w="2520"/>
-        <w:gridCol w:w="5024"/>
-        <w:gridCol w:w="1956"/>
+        <w:gridCol w:w="2589"/>
+        <w:gridCol w:w="5050"/>
+        <w:gridCol w:w="1861"/>
       </w:tblGrid>
       <w:tr>
         <w:trPr>
@@ -7362,7 +7362,7 @@
         </w:trPr>
         <w:tc>
           <w:tcPr>
-            <w:tcW w:w="0" w:type="auto"/>
+            <w:tcW w:w="1356" w:type="pct"/>
             <w:tcBorders>
               <w:top w:val="nil"/>
               <w:left w:val="nil"/>
@@ -7404,7 +7404,7 @@
         </w:tc>
         <w:tc>
           <w:tcPr>
-            <w:tcW w:w="0" w:type="auto"/>
+            <w:tcW w:w="2676" w:type="pct"/>
             <w:tcBorders>
               <w:top w:val="nil"/>
               <w:left w:val="nil"/>
@@ -7491,7 +7491,7 @@
         </w:trPr>
         <w:tc>
           <w:tcPr>
-            <w:tcW w:w="0" w:type="auto"/>
+            <w:tcW w:w="1356" w:type="pct"/>
             <w:tcBorders>
               <w:top w:val="nil"/>
               <w:left w:val="nil"/>
@@ -7535,7 +7535,7 @@
         </w:tc>
         <w:tc>
           <w:tcPr>
-            <w:tcW w:w="0" w:type="auto"/>
+            <w:tcW w:w="2676" w:type="pct"/>
             <w:tcBorders>
               <w:top w:val="nil"/>
               <w:left w:val="nil"/>
@@ -7612,7 +7612,7 @@
         </w:trPr>
         <w:tc>
           <w:tcPr>
-            <w:tcW w:w="0" w:type="auto"/>
+            <w:tcW w:w="1356" w:type="pct"/>
             <w:tcBorders>
               <w:top w:val="nil"/>
               <w:left w:val="nil"/>
@@ -7656,7 +7656,7 @@
         </w:tc>
         <w:tc>
           <w:tcPr>
-            <w:tcW w:w="0" w:type="auto"/>
+            <w:tcW w:w="2676" w:type="pct"/>
             <w:tcBorders>
               <w:top w:val="nil"/>
               <w:left w:val="nil"/>
@@ -7725,102 +7725,110 @@
         </w:trPr>
         <w:tc>
           <w:tcPr>
-            <w:tcW w:w="0" w:type="auto"/>
-            <w:tcBorders>
-              <w:top w:val="nil"/>
-              <w:left w:val="nil"/>
-              <w:bottom w:val="nil"/>
-              <w:right w:val="nil"/>
-            </w:tcBorders>
-            <w:tcMar>
-              <w:top w:w="26" w:type="dxa"/>
-              <w:left w:w="40" w:type="dxa"/>
-              <w:bottom w:w="26" w:type="dxa"/>
-              <w:right w:w="40" w:type="dxa"/>
-            </w:tcMar>
-            <w:hideMark/>
-          </w:tcPr>
-          <w:p>
-            <w:pPr>
-              <w:spacing w:after="0" w:line="240" w:lineRule="auto"/>
-              <w:rPr>
-                <w:rFonts w:ascii="Verdana" w:eastAsia="Times New Roman" w:hAnsi="Verdana" w:cs="Times New Roman"/>
-                <w:sz w:val="24"/>
-                <w:szCs w:val="24"/>
-              </w:rPr>
-            </w:pPr>
-            <w:r>
-              <w:rPr>
-                <w:rFonts w:ascii="Verdana" w:eastAsia="Times New Roman" w:hAnsi="Verdana" w:cs="Times New Roman"/>
-                <w:sz w:val="24"/>
-                <w:szCs w:val="24"/>
-              </w:rPr>
-              <w:t xml:space="preserve">Deliverable </w:t>
-            </w:r>
-            <w:r>
-              <w:rPr>
-                <w:rFonts w:ascii="Verdana" w:eastAsia="Times New Roman" w:hAnsi="Verdana" w:cs="Times New Roman"/>
-                <w:sz w:val="24"/>
-                <w:szCs w:val="24"/>
-              </w:rPr>
-              <w:t>3</w:t>
-            </w:r>
-          </w:p>
-        </w:tc>
-        <w:tc>
-          <w:tcPr>
-            <w:tcW w:w="0" w:type="auto"/>
-            <w:tcBorders>
-              <w:top w:val="nil"/>
-              <w:left w:val="nil"/>
-              <w:bottom w:val="nil"/>
-              <w:right w:val="nil"/>
-            </w:tcBorders>
-            <w:tcMar>
-              <w:top w:w="26" w:type="dxa"/>
-              <w:left w:w="40" w:type="dxa"/>
-              <w:bottom w:w="26" w:type="dxa"/>
-              <w:right w:w="40" w:type="dxa"/>
-            </w:tcMar>
-            <w:hideMark/>
-          </w:tcPr>
-          <w:p>
-            <w:pPr>
-              <w:spacing w:after="0" w:line="240" w:lineRule="auto"/>
-              <w:rPr>
-                <w:rFonts w:ascii="Verdana" w:eastAsia="Times New Roman" w:hAnsi="Verdana" w:cs="Times New Roman"/>
-                <w:sz w:val="24"/>
-                <w:szCs w:val="24"/>
-              </w:rPr>
-            </w:pPr>
-          </w:p>
-        </w:tc>
-        <w:tc>
-          <w:tcPr>
-            <w:tcW w:w="0" w:type="auto"/>
-            <w:tcBorders>
-              <w:top w:val="nil"/>
-              <w:left w:val="nil"/>
-              <w:bottom w:val="nil"/>
-              <w:right w:val="nil"/>
-            </w:tcBorders>
-            <w:tcMar>
-              <w:top w:w="26" w:type="dxa"/>
-              <w:left w:w="40" w:type="dxa"/>
-              <w:bottom w:w="26" w:type="dxa"/>
-              <w:right w:w="40" w:type="dxa"/>
-            </w:tcMar>
-            <w:hideMark/>
-          </w:tcPr>
-          <w:p>
-            <w:pPr>
-              <w:spacing w:after="0" w:line="240" w:lineRule="auto"/>
-              <w:rPr>
-                <w:rFonts w:ascii="Verdana" w:eastAsia="Times New Roman" w:hAnsi="Verdana" w:cs="Times New Roman"/>
-                <w:sz w:val="24"/>
-                <w:szCs w:val="24"/>
-              </w:rPr>
-            </w:pPr>
+            <w:tcW w:w="1356" w:type="pct"/>
+            <w:tcBorders>
+              <w:top w:val="nil"/>
+              <w:left w:val="nil"/>
+              <w:bottom w:val="nil"/>
+              <w:right w:val="nil"/>
+            </w:tcBorders>
+            <w:tcMar>
+              <w:top w:w="26" w:type="dxa"/>
+              <w:left w:w="40" w:type="dxa"/>
+              <w:bottom w:w="26" w:type="dxa"/>
+              <w:right w:w="40" w:type="dxa"/>
+            </w:tcMar>
+            <w:hideMark/>
+          </w:tcPr>
+          <w:p>
+            <w:pPr>
+              <w:spacing w:after="0" w:line="240" w:lineRule="auto"/>
+              <w:rPr>
+                <w:rFonts w:ascii="Verdana" w:eastAsia="Times New Roman" w:hAnsi="Verdana" w:cs="Times New Roman"/>
+                <w:sz w:val="24"/>
+                <w:szCs w:val="24"/>
+              </w:rPr>
+            </w:pPr>
+            <w:r>
+              <w:rPr>
+                <w:rFonts w:ascii="Verdana" w:eastAsia="Times New Roman" w:hAnsi="Verdana" w:cs="Times New Roman"/>
+                <w:sz w:val="24"/>
+                <w:szCs w:val="24"/>
+              </w:rPr>
+              <w:t>Chức năng chính tả</w:t>
+            </w:r>
+          </w:p>
+        </w:tc>
+        <w:tc>
+          <w:tcPr>
+            <w:tcW w:w="2676" w:type="pct"/>
+            <w:tcBorders>
+              <w:top w:val="nil"/>
+              <w:left w:val="nil"/>
+              <w:bottom w:val="nil"/>
+              <w:right w:val="nil"/>
+            </w:tcBorders>
+            <w:tcMar>
+              <w:top w:w="26" w:type="dxa"/>
+              <w:left w:w="40" w:type="dxa"/>
+              <w:bottom w:w="26" w:type="dxa"/>
+              <w:right w:w="40" w:type="dxa"/>
+            </w:tcMar>
+            <w:hideMark/>
+          </w:tcPr>
+          <w:p>
+            <w:pPr>
+              <w:spacing w:after="0" w:line="240" w:lineRule="auto"/>
+              <w:rPr>
+                <w:rFonts w:ascii="Verdana" w:eastAsia="Times New Roman" w:hAnsi="Verdana" w:cs="Times New Roman"/>
+                <w:sz w:val="24"/>
+                <w:szCs w:val="24"/>
+              </w:rPr>
+            </w:pPr>
+            <w:r>
+              <w:rPr>
+                <w:rFonts w:ascii="Verdana" w:eastAsia="Times New Roman" w:hAnsi="Verdana" w:cs="Times New Roman"/>
+                <w:sz w:val="24"/>
+                <w:szCs w:val="24"/>
+              </w:rPr>
+              <w:t>Hoàn thành chức năng chính tả và các tài liệu test liên quan</w:t>
+            </w:r>
+          </w:p>
+        </w:tc>
+        <w:tc>
+          <w:tcPr>
+            <w:tcW w:w="0" w:type="auto"/>
+            <w:tcBorders>
+              <w:top w:val="nil"/>
+              <w:left w:val="nil"/>
+              <w:bottom w:val="nil"/>
+              <w:right w:val="nil"/>
+            </w:tcBorders>
+            <w:tcMar>
+              <w:top w:w="26" w:type="dxa"/>
+              <w:left w:w="40" w:type="dxa"/>
+              <w:bottom w:w="26" w:type="dxa"/>
+              <w:right w:w="40" w:type="dxa"/>
+            </w:tcMar>
+            <w:hideMark/>
+          </w:tcPr>
+          <w:p>
+            <w:pPr>
+              <w:spacing w:after="0" w:line="240" w:lineRule="auto"/>
+              <w:rPr>
+                <w:rFonts w:ascii="Verdana" w:eastAsia="Times New Roman" w:hAnsi="Verdana" w:cs="Times New Roman"/>
+                <w:sz w:val="24"/>
+                <w:szCs w:val="24"/>
+              </w:rPr>
+            </w:pPr>
+            <w:r>
+              <w:rPr>
+                <w:rFonts w:ascii="Verdana" w:eastAsia="Times New Roman" w:hAnsi="Verdana" w:cs="Times New Roman"/>
+                <w:sz w:val="24"/>
+                <w:szCs w:val="24"/>
+              </w:rPr>
+              <w:t>12/05</w:t>
+            </w:r>
           </w:p>
         </w:tc>
       </w:tr>
@@ -7830,102 +7838,475 @@
         </w:trPr>
         <w:tc>
           <w:tcPr>
-            <w:tcW w:w="0" w:type="auto"/>
-            <w:tcBorders>
-              <w:top w:val="nil"/>
-              <w:left w:val="nil"/>
-              <w:bottom w:val="nil"/>
-              <w:right w:val="nil"/>
-            </w:tcBorders>
-            <w:tcMar>
-              <w:top w:w="26" w:type="dxa"/>
-              <w:left w:w="40" w:type="dxa"/>
-              <w:bottom w:w="26" w:type="dxa"/>
-              <w:right w:w="40" w:type="dxa"/>
-            </w:tcMar>
-            <w:hideMark/>
-          </w:tcPr>
-          <w:p>
-            <w:pPr>
-              <w:spacing w:after="0" w:line="240" w:lineRule="auto"/>
-              <w:rPr>
-                <w:rFonts w:ascii="Verdana" w:eastAsia="Times New Roman" w:hAnsi="Verdana" w:cs="Times New Roman"/>
-                <w:sz w:val="24"/>
-                <w:szCs w:val="24"/>
-              </w:rPr>
-            </w:pPr>
-            <w:r>
-              <w:rPr>
-                <w:rFonts w:ascii="Verdana" w:eastAsia="Times New Roman" w:hAnsi="Verdana" w:cs="Times New Roman"/>
-                <w:sz w:val="24"/>
-                <w:szCs w:val="24"/>
-              </w:rPr>
-              <w:t xml:space="preserve">Deliverable </w:t>
-            </w:r>
-            <w:r>
-              <w:rPr>
-                <w:rFonts w:ascii="Verdana" w:eastAsia="Times New Roman" w:hAnsi="Verdana" w:cs="Times New Roman"/>
-                <w:sz w:val="24"/>
-                <w:szCs w:val="24"/>
-              </w:rPr>
-              <w:t>…</w:t>
-            </w:r>
-          </w:p>
-        </w:tc>
-        <w:tc>
-          <w:tcPr>
-            <w:tcW w:w="0" w:type="auto"/>
-            <w:tcBorders>
-              <w:top w:val="nil"/>
-              <w:left w:val="nil"/>
-              <w:bottom w:val="nil"/>
-              <w:right w:val="nil"/>
-            </w:tcBorders>
-            <w:tcMar>
-              <w:top w:w="26" w:type="dxa"/>
-              <w:left w:w="40" w:type="dxa"/>
-              <w:bottom w:w="26" w:type="dxa"/>
-              <w:right w:w="40" w:type="dxa"/>
-            </w:tcMar>
-            <w:hideMark/>
-          </w:tcPr>
-          <w:p>
-            <w:pPr>
-              <w:spacing w:after="0" w:line="240" w:lineRule="auto"/>
-              <w:rPr>
-                <w:rFonts w:ascii="Verdana" w:eastAsia="Times New Roman" w:hAnsi="Verdana" w:cs="Times New Roman"/>
-                <w:sz w:val="24"/>
-                <w:szCs w:val="24"/>
-              </w:rPr>
-            </w:pPr>
-          </w:p>
-        </w:tc>
-        <w:tc>
-          <w:tcPr>
-            <w:tcW w:w="0" w:type="auto"/>
-            <w:tcBorders>
-              <w:top w:val="nil"/>
-              <w:left w:val="nil"/>
-              <w:bottom w:val="nil"/>
-              <w:right w:val="nil"/>
-            </w:tcBorders>
-            <w:tcMar>
-              <w:top w:w="26" w:type="dxa"/>
-              <w:left w:w="40" w:type="dxa"/>
-              <w:bottom w:w="26" w:type="dxa"/>
-              <w:right w:w="40" w:type="dxa"/>
-            </w:tcMar>
-            <w:hideMark/>
-          </w:tcPr>
-          <w:p>
-            <w:pPr>
-              <w:spacing w:after="0" w:line="240" w:lineRule="auto"/>
-              <w:rPr>
-                <w:rFonts w:ascii="Verdana" w:eastAsia="Times New Roman" w:hAnsi="Verdana" w:cs="Times New Roman"/>
-                <w:sz w:val="24"/>
-                <w:szCs w:val="24"/>
-              </w:rPr>
-            </w:pPr>
+            <w:tcW w:w="1356" w:type="pct"/>
+            <w:tcBorders>
+              <w:top w:val="nil"/>
+              <w:left w:val="nil"/>
+              <w:bottom w:val="nil"/>
+              <w:right w:val="nil"/>
+            </w:tcBorders>
+            <w:tcMar>
+              <w:top w:w="26" w:type="dxa"/>
+              <w:left w:w="40" w:type="dxa"/>
+              <w:bottom w:w="26" w:type="dxa"/>
+              <w:right w:w="40" w:type="dxa"/>
+            </w:tcMar>
+            <w:hideMark/>
+          </w:tcPr>
+          <w:p>
+            <w:pPr>
+              <w:spacing w:after="0" w:line="240" w:lineRule="auto"/>
+              <w:rPr>
+                <w:rFonts w:ascii="Verdana" w:eastAsia="Times New Roman" w:hAnsi="Verdana" w:cs="Times New Roman"/>
+                <w:sz w:val="24"/>
+                <w:szCs w:val="24"/>
+              </w:rPr>
+            </w:pPr>
+            <w:r>
+              <w:rPr>
+                <w:rFonts w:ascii="Verdana" w:eastAsia="Times New Roman" w:hAnsi="Verdana" w:cs="Times New Roman"/>
+                <w:sz w:val="24"/>
+                <w:szCs w:val="24"/>
+              </w:rPr>
+              <w:t>Chức năng tập đọc</w:t>
+            </w:r>
+            <w:r>
+              <w:rPr>
+                <w:rFonts w:ascii="Verdana" w:eastAsia="Times New Roman" w:hAnsi="Verdana" w:cs="Times New Roman"/>
+                <w:sz w:val="24"/>
+                <w:szCs w:val="24"/>
+              </w:rPr>
+              <w:t>,  luyện từ và câu</w:t>
+            </w:r>
+            <w:r>
+              <w:rPr>
+                <w:rFonts w:ascii="Verdana" w:eastAsia="Times New Roman" w:hAnsi="Verdana" w:cs="Times New Roman"/>
+                <w:sz w:val="24"/>
+                <w:szCs w:val="24"/>
+              </w:rPr>
+              <w:t>, kể chuyện</w:t>
+            </w:r>
+          </w:p>
+        </w:tc>
+        <w:tc>
+          <w:tcPr>
+            <w:tcW w:w="2676" w:type="pct"/>
+            <w:tcBorders>
+              <w:top w:val="nil"/>
+              <w:left w:val="nil"/>
+              <w:bottom w:val="nil"/>
+              <w:right w:val="nil"/>
+            </w:tcBorders>
+            <w:tcMar>
+              <w:top w:w="26" w:type="dxa"/>
+              <w:left w:w="40" w:type="dxa"/>
+              <w:bottom w:w="26" w:type="dxa"/>
+              <w:right w:w="40" w:type="dxa"/>
+            </w:tcMar>
+            <w:hideMark/>
+          </w:tcPr>
+          <w:p>
+            <w:pPr>
+              <w:spacing w:after="0" w:line="240" w:lineRule="auto"/>
+              <w:rPr>
+                <w:rFonts w:ascii="Verdana" w:eastAsia="Times New Roman" w:hAnsi="Verdana" w:cs="Times New Roman"/>
+                <w:sz w:val="24"/>
+                <w:szCs w:val="24"/>
+              </w:rPr>
+            </w:pPr>
+            <w:r>
+              <w:rPr>
+                <w:rFonts w:ascii="Verdana" w:eastAsia="Times New Roman" w:hAnsi="Verdana" w:cs="Times New Roman"/>
+                <w:sz w:val="24"/>
+                <w:szCs w:val="24"/>
+              </w:rPr>
+              <w:t>Hoàn thành chức năng tập đọc</w:t>
+            </w:r>
+            <w:r>
+              <w:rPr>
+                <w:rFonts w:ascii="Verdana" w:eastAsia="Times New Roman" w:hAnsi="Verdana" w:cs="Times New Roman"/>
+                <w:sz w:val="24"/>
+                <w:szCs w:val="24"/>
+              </w:rPr>
+              <w:t>, luyện từ và câu, kể chuyện</w:t>
+            </w:r>
+            <w:r>
+              <w:rPr>
+                <w:rFonts w:ascii="Verdana" w:eastAsia="Times New Roman" w:hAnsi="Verdana" w:cs="Times New Roman"/>
+                <w:sz w:val="24"/>
+                <w:szCs w:val="24"/>
+              </w:rPr>
+              <w:t xml:space="preserve"> và các tài liệu test liên quan</w:t>
+            </w:r>
+          </w:p>
+        </w:tc>
+        <w:tc>
+          <w:tcPr>
+            <w:tcW w:w="0" w:type="auto"/>
+            <w:tcBorders>
+              <w:top w:val="nil"/>
+              <w:left w:val="nil"/>
+              <w:bottom w:val="nil"/>
+              <w:right w:val="nil"/>
+            </w:tcBorders>
+            <w:tcMar>
+              <w:top w:w="26" w:type="dxa"/>
+              <w:left w:w="40" w:type="dxa"/>
+              <w:bottom w:w="26" w:type="dxa"/>
+              <w:right w:w="40" w:type="dxa"/>
+            </w:tcMar>
+            <w:hideMark/>
+          </w:tcPr>
+          <w:p>
+            <w:pPr>
+              <w:spacing w:after="0" w:line="240" w:lineRule="auto"/>
+              <w:rPr>
+                <w:rFonts w:ascii="Verdana" w:eastAsia="Times New Roman" w:hAnsi="Verdana" w:cs="Times New Roman"/>
+                <w:sz w:val="24"/>
+                <w:szCs w:val="24"/>
+              </w:rPr>
+            </w:pPr>
+            <w:r>
+              <w:rPr>
+                <w:rFonts w:ascii="Verdana" w:eastAsia="Times New Roman" w:hAnsi="Verdana" w:cs="Times New Roman"/>
+                <w:sz w:val="24"/>
+                <w:szCs w:val="24"/>
+              </w:rPr>
+              <w:t>20</w:t>
+            </w:r>
+            <w:r>
+              <w:rPr>
+                <w:rFonts w:ascii="Verdana" w:eastAsia="Times New Roman" w:hAnsi="Verdana" w:cs="Times New Roman"/>
+                <w:sz w:val="24"/>
+                <w:szCs w:val="24"/>
+              </w:rPr>
+              <w:t>/05</w:t>
+            </w:r>
+          </w:p>
+        </w:tc>
+      </w:tr>
+      <w:tr>
+        <w:trPr>
+          <w:tblCellSpacing w:w="15" w:type="dxa"/>
+        </w:trPr>
+        <w:tc>
+          <w:tcPr>
+            <w:tcW w:w="1356" w:type="pct"/>
+            <w:tcBorders>
+              <w:top w:val="nil"/>
+              <w:left w:val="nil"/>
+              <w:bottom w:val="nil"/>
+              <w:right w:val="nil"/>
+            </w:tcBorders>
+            <w:tcMar>
+              <w:top w:w="26" w:type="dxa"/>
+              <w:left w:w="40" w:type="dxa"/>
+              <w:bottom w:w="26" w:type="dxa"/>
+              <w:right w:w="40" w:type="dxa"/>
+            </w:tcMar>
+            <w:hideMark/>
+          </w:tcPr>
+          <w:p>
+            <w:pPr>
+              <w:spacing w:after="0" w:line="240" w:lineRule="auto"/>
+              <w:rPr>
+                <w:rFonts w:ascii="Verdana" w:eastAsia="Times New Roman" w:hAnsi="Verdana" w:cs="Times New Roman"/>
+                <w:sz w:val="24"/>
+                <w:szCs w:val="24"/>
+              </w:rPr>
+            </w:pPr>
+            <w:r>
+              <w:rPr>
+                <w:rFonts w:ascii="Verdana" w:eastAsia="Times New Roman" w:hAnsi="Verdana" w:cs="Times New Roman"/>
+                <w:sz w:val="24"/>
+                <w:szCs w:val="24"/>
+              </w:rPr>
+              <w:t xml:space="preserve">Chức năng tập làm văn, viết nhật ký, </w:t>
+            </w:r>
+            <w:r>
+              <w:rPr>
+                <w:rFonts w:ascii="Verdana" w:eastAsia="Times New Roman" w:hAnsi="Verdana" w:cs="Times New Roman"/>
+                <w:sz w:val="24"/>
+                <w:szCs w:val="24"/>
+              </w:rPr>
+              <w:t>game</w:t>
+            </w:r>
+          </w:p>
+        </w:tc>
+        <w:tc>
+          <w:tcPr>
+            <w:tcW w:w="2676" w:type="pct"/>
+            <w:tcBorders>
+              <w:top w:val="nil"/>
+              <w:left w:val="nil"/>
+              <w:bottom w:val="nil"/>
+              <w:right w:val="nil"/>
+            </w:tcBorders>
+            <w:tcMar>
+              <w:top w:w="26" w:type="dxa"/>
+              <w:left w:w="40" w:type="dxa"/>
+              <w:bottom w:w="26" w:type="dxa"/>
+              <w:right w:w="40" w:type="dxa"/>
+            </w:tcMar>
+            <w:hideMark/>
+          </w:tcPr>
+          <w:p>
+            <w:pPr>
+              <w:spacing w:after="0" w:line="240" w:lineRule="auto"/>
+              <w:rPr>
+                <w:rFonts w:ascii="Verdana" w:eastAsia="Times New Roman" w:hAnsi="Verdana" w:cs="Times New Roman"/>
+                <w:sz w:val="24"/>
+                <w:szCs w:val="24"/>
+              </w:rPr>
+            </w:pPr>
+          </w:p>
+        </w:tc>
+        <w:tc>
+          <w:tcPr>
+            <w:tcW w:w="0" w:type="auto"/>
+            <w:tcBorders>
+              <w:top w:val="nil"/>
+              <w:left w:val="nil"/>
+              <w:bottom w:val="nil"/>
+              <w:right w:val="nil"/>
+            </w:tcBorders>
+            <w:tcMar>
+              <w:top w:w="26" w:type="dxa"/>
+              <w:left w:w="40" w:type="dxa"/>
+              <w:bottom w:w="26" w:type="dxa"/>
+              <w:right w:w="40" w:type="dxa"/>
+            </w:tcMar>
+            <w:hideMark/>
+          </w:tcPr>
+          <w:p>
+            <w:pPr>
+              <w:spacing w:after="0" w:line="240" w:lineRule="auto"/>
+              <w:rPr>
+                <w:rFonts w:ascii="Verdana" w:eastAsia="Times New Roman" w:hAnsi="Verdana" w:cs="Times New Roman"/>
+                <w:sz w:val="24"/>
+                <w:szCs w:val="24"/>
+              </w:rPr>
+            </w:pPr>
+            <w:r>
+              <w:rPr>
+                <w:rFonts w:ascii="Verdana" w:eastAsia="Times New Roman" w:hAnsi="Verdana" w:cs="Times New Roman"/>
+                <w:sz w:val="24"/>
+                <w:szCs w:val="24"/>
+              </w:rPr>
+              <w:t>25/05</w:t>
+            </w:r>
+          </w:p>
+        </w:tc>
+      </w:tr>
+      <w:tr>
+        <w:trPr>
+          <w:trHeight w:val="781"/>
+          <w:tblCellSpacing w:w="15" w:type="dxa"/>
+        </w:trPr>
+        <w:tc>
+          <w:tcPr>
+            <w:tcW w:w="1356" w:type="pct"/>
+            <w:tcBorders>
+              <w:top w:val="nil"/>
+              <w:left w:val="nil"/>
+              <w:bottom w:val="nil"/>
+              <w:right w:val="nil"/>
+            </w:tcBorders>
+            <w:tcMar>
+              <w:top w:w="26" w:type="dxa"/>
+              <w:left w:w="40" w:type="dxa"/>
+              <w:bottom w:w="26" w:type="dxa"/>
+              <w:right w:w="40" w:type="dxa"/>
+            </w:tcMar>
+            <w:hideMark/>
+          </w:tcPr>
+          <w:p>
+            <w:pPr>
+              <w:spacing w:after="0" w:line="240" w:lineRule="auto"/>
+              <w:rPr>
+                <w:rFonts w:ascii="Verdana" w:eastAsia="Times New Roman" w:hAnsi="Verdana" w:cs="Times New Roman"/>
+                <w:sz w:val="24"/>
+                <w:szCs w:val="24"/>
+              </w:rPr>
+            </w:pPr>
+            <w:r>
+              <w:rPr>
+                <w:rFonts w:ascii="Verdana" w:eastAsia="Times New Roman" w:hAnsi="Verdana" w:cs="Times New Roman"/>
+                <w:sz w:val="24"/>
+                <w:szCs w:val="24"/>
+              </w:rPr>
+              <w:t>Chức năng đố vui, kể chuyện cổ tích</w:t>
+            </w:r>
+          </w:p>
+        </w:tc>
+        <w:tc>
+          <w:tcPr>
+            <w:tcW w:w="2676" w:type="pct"/>
+            <w:tcBorders>
+              <w:top w:val="nil"/>
+              <w:left w:val="nil"/>
+              <w:bottom w:val="nil"/>
+              <w:right w:val="nil"/>
+            </w:tcBorders>
+            <w:tcMar>
+              <w:top w:w="26" w:type="dxa"/>
+              <w:left w:w="40" w:type="dxa"/>
+              <w:bottom w:w="26" w:type="dxa"/>
+              <w:right w:w="40" w:type="dxa"/>
+            </w:tcMar>
+            <w:hideMark/>
+          </w:tcPr>
+          <w:p>
+            <w:pPr>
+              <w:spacing w:after="0" w:line="240" w:lineRule="auto"/>
+              <w:rPr>
+                <w:rFonts w:ascii="Verdana" w:eastAsia="Times New Roman" w:hAnsi="Verdana" w:cs="Times New Roman"/>
+                <w:sz w:val="24"/>
+                <w:szCs w:val="24"/>
+              </w:rPr>
+            </w:pPr>
+          </w:p>
+        </w:tc>
+        <w:tc>
+          <w:tcPr>
+            <w:tcW w:w="0" w:type="auto"/>
+            <w:tcBorders>
+              <w:top w:val="nil"/>
+              <w:left w:val="nil"/>
+              <w:bottom w:val="nil"/>
+              <w:right w:val="nil"/>
+            </w:tcBorders>
+            <w:tcMar>
+              <w:top w:w="26" w:type="dxa"/>
+              <w:left w:w="40" w:type="dxa"/>
+              <w:bottom w:w="26" w:type="dxa"/>
+              <w:right w:w="40" w:type="dxa"/>
+            </w:tcMar>
+            <w:hideMark/>
+          </w:tcPr>
+          <w:p>
+            <w:pPr>
+              <w:spacing w:after="0" w:line="240" w:lineRule="auto"/>
+              <w:rPr>
+                <w:rFonts w:ascii="Verdana" w:eastAsia="Times New Roman" w:hAnsi="Verdana" w:cs="Times New Roman"/>
+                <w:sz w:val="24"/>
+                <w:szCs w:val="24"/>
+              </w:rPr>
+            </w:pPr>
+            <w:r>
+              <w:rPr>
+                <w:rFonts w:ascii="Verdana" w:eastAsia="Times New Roman" w:hAnsi="Verdana" w:cs="Times New Roman"/>
+                <w:sz w:val="24"/>
+                <w:szCs w:val="24"/>
+              </w:rPr>
+              <w:t>30/05</w:t>
+            </w:r>
+          </w:p>
+        </w:tc>
+      </w:tr>
+      <w:tr>
+        <w:trPr>
+          <w:trHeight w:val="37"/>
+          <w:tblCellSpacing w:w="15" w:type="dxa"/>
+        </w:trPr>
+        <w:tc>
+          <w:tcPr>
+            <w:tcW w:w="1356" w:type="pct"/>
+            <w:tcBorders>
+              <w:top w:val="nil"/>
+              <w:left w:val="nil"/>
+              <w:bottom w:val="nil"/>
+              <w:right w:val="nil"/>
+            </w:tcBorders>
+            <w:tcMar>
+              <w:top w:w="26" w:type="dxa"/>
+              <w:left w:w="40" w:type="dxa"/>
+              <w:bottom w:w="26" w:type="dxa"/>
+              <w:right w:w="40" w:type="dxa"/>
+            </w:tcMar>
+            <w:hideMark/>
+          </w:tcPr>
+          <w:p>
+            <w:pPr>
+              <w:spacing w:after="0" w:line="240" w:lineRule="auto"/>
+              <w:rPr>
+                <w:rFonts w:ascii="Verdana" w:eastAsia="Times New Roman" w:hAnsi="Verdana" w:cs="Times New Roman"/>
+                <w:sz w:val="24"/>
+                <w:szCs w:val="24"/>
+              </w:rPr>
+            </w:pPr>
+            <w:r>
+              <w:rPr>
+                <w:rFonts w:ascii="Verdana" w:eastAsia="Times New Roman" w:hAnsi="Verdana" w:cs="Times New Roman"/>
+                <w:sz w:val="24"/>
+                <w:szCs w:val="24"/>
+              </w:rPr>
+              <w:t>Hướng dẫn sử dụng và các tài liệu</w:t>
+            </w:r>
+          </w:p>
+        </w:tc>
+        <w:tc>
+          <w:tcPr>
+            <w:tcW w:w="2676" w:type="pct"/>
+            <w:tcBorders>
+              <w:top w:val="nil"/>
+              <w:left w:val="nil"/>
+              <w:bottom w:val="nil"/>
+              <w:right w:val="nil"/>
+            </w:tcBorders>
+            <w:tcMar>
+              <w:top w:w="26" w:type="dxa"/>
+              <w:left w:w="40" w:type="dxa"/>
+              <w:bottom w:w="26" w:type="dxa"/>
+              <w:right w:w="40" w:type="dxa"/>
+            </w:tcMar>
+            <w:hideMark/>
+          </w:tcPr>
+          <w:p>
+            <w:pPr>
+              <w:spacing w:after="0" w:line="240" w:lineRule="auto"/>
+              <w:rPr>
+                <w:rFonts w:ascii="Verdana" w:eastAsia="Times New Roman" w:hAnsi="Verdana" w:cs="Times New Roman"/>
+                <w:sz w:val="24"/>
+                <w:szCs w:val="24"/>
+              </w:rPr>
+            </w:pPr>
+          </w:p>
+        </w:tc>
+        <w:tc>
+          <w:tcPr>
+            <w:tcW w:w="0" w:type="auto"/>
+            <w:tcBorders>
+              <w:top w:val="nil"/>
+              <w:left w:val="nil"/>
+              <w:bottom w:val="nil"/>
+              <w:right w:val="nil"/>
+            </w:tcBorders>
+            <w:tcMar>
+              <w:top w:w="26" w:type="dxa"/>
+              <w:left w:w="40" w:type="dxa"/>
+              <w:bottom w:w="26" w:type="dxa"/>
+              <w:right w:w="40" w:type="dxa"/>
+            </w:tcMar>
+            <w:hideMark/>
+          </w:tcPr>
+          <w:p>
+            <w:pPr>
+              <w:spacing w:after="0" w:line="240" w:lineRule="auto"/>
+              <w:rPr>
+                <w:rFonts w:ascii="Verdana" w:eastAsia="Times New Roman" w:hAnsi="Verdana" w:cs="Times New Roman"/>
+                <w:sz w:val="24"/>
+                <w:szCs w:val="24"/>
+              </w:rPr>
+            </w:pPr>
+            <w:r>
+              <w:rPr>
+                <w:rFonts w:ascii="Verdana" w:eastAsia="Times New Roman" w:hAnsi="Verdana" w:cs="Times New Roman"/>
+                <w:sz w:val="24"/>
+                <w:szCs w:val="24"/>
+              </w:rPr>
+              <w:t>05/06</w:t>
+            </w:r>
           </w:p>
         </w:tc>
       </w:tr>

</xml_diff>

<commit_message>
Thêm Iteration 4 plan Update Project plan Thêm thư mục Source Code/Resource
</commit_message>
<xml_diff>
--- a/3. Project Plan/1.Project Plan.docx
+++ b/3. Project Plan/1.Project Plan.docx
@@ -7884,7 +7884,7 @@
                 <w:sz w:val="24"/>
                 <w:szCs w:val="24"/>
               </w:rPr>
-              <w:t>, kể chuyện</w:t>
+              <w:t>.</w:t>
             </w:r>
           </w:p>
         </w:tc>
@@ -7928,7 +7928,7 @@
                 <w:sz w:val="24"/>
                 <w:szCs w:val="24"/>
               </w:rPr>
-              <w:t>, luyện từ và câu, kể chuyện</w:t>
+              <w:t>, luyện từ và câu</w:t>
             </w:r>
             <w:r>
               <w:rPr>
@@ -8021,15 +8021,31 @@
                 <w:sz w:val="24"/>
                 <w:szCs w:val="24"/>
               </w:rPr>
-              <w:t xml:space="preserve">Chức năng tập làm văn, viết nhật ký, </w:t>
-            </w:r>
-            <w:r>
-              <w:rPr>
-                <w:rFonts w:ascii="Verdana" w:eastAsia="Times New Roman" w:hAnsi="Verdana" w:cs="Times New Roman"/>
-                <w:sz w:val="24"/>
-                <w:szCs w:val="24"/>
-              </w:rPr>
-              <w:t>game</w:t>
+              <w:t>Chức năng</w:t>
+            </w:r>
+            <w:r>
+              <w:rPr>
+                <w:rFonts w:ascii="Verdana" w:eastAsia="Times New Roman" w:hAnsi="Verdana" w:cs="Times New Roman"/>
+                <w:sz w:val="24"/>
+                <w:szCs w:val="24"/>
+              </w:rPr>
+              <w:t xml:space="preserve"> kể chuyện,</w:t>
+            </w:r>
+            <w:r>
+              <w:rPr>
+                <w:rFonts w:ascii="Verdana" w:eastAsia="Times New Roman" w:hAnsi="Verdana" w:cs="Times New Roman"/>
+                <w:sz w:val="24"/>
+                <w:szCs w:val="24"/>
+              </w:rPr>
+              <w:t xml:space="preserve"> tập làm văn</w:t>
+            </w:r>
+            <w:r>
+              <w:rPr>
+                <w:rFonts w:ascii="Verdana" w:eastAsia="Times New Roman" w:hAnsi="Verdana" w:cs="Times New Roman"/>
+                <w:sz w:val="24"/>
+                <w:szCs w:val="24"/>
+              </w:rPr>
+              <w:t>.</w:t>
             </w:r>
           </w:p>
         </w:tc>
@@ -8135,7 +8151,15 @@
                 <w:sz w:val="24"/>
                 <w:szCs w:val="24"/>
               </w:rPr>
-              <w:t>Chức năng đố vui, kể chuyện cổ tích</w:t>
+              <w:t xml:space="preserve">Chức năng </w:t>
+            </w:r>
+            <w:r>
+              <w:rPr>
+                <w:rFonts w:ascii="Verdana" w:eastAsia="Times New Roman" w:hAnsi="Verdana" w:cs="Times New Roman"/>
+                <w:sz w:val="24"/>
+                <w:szCs w:val="24"/>
+              </w:rPr>
+              <w:t>viết nhật ký, game.</w:t>
             </w:r>
           </w:p>
         </w:tc>
@@ -8306,6 +8330,120 @@
                 <w:szCs w:val="24"/>
               </w:rPr>
               <w:t>05/06</w:t>
+            </w:r>
+          </w:p>
+        </w:tc>
+      </w:tr>
+      <w:tr>
+        <w:trPr>
+          <w:trHeight w:val="37"/>
+          <w:tblCellSpacing w:w="15" w:type="dxa"/>
+        </w:trPr>
+        <w:tc>
+          <w:tcPr>
+            <w:tcW w:w="1356" w:type="pct"/>
+            <w:tcBorders>
+              <w:top w:val="nil"/>
+              <w:left w:val="nil"/>
+              <w:bottom w:val="nil"/>
+              <w:right w:val="nil"/>
+            </w:tcBorders>
+            <w:tcMar>
+              <w:top w:w="26" w:type="dxa"/>
+              <w:left w:w="40" w:type="dxa"/>
+              <w:bottom w:w="26" w:type="dxa"/>
+              <w:right w:w="40" w:type="dxa"/>
+            </w:tcMar>
+            <w:hideMark/>
+          </w:tcPr>
+          <w:p>
+            <w:pPr>
+              <w:spacing w:after="0" w:line="240" w:lineRule="auto"/>
+              <w:rPr>
+                <w:rFonts w:ascii="Verdana" w:eastAsia="Times New Roman" w:hAnsi="Verdana" w:cs="Times New Roman"/>
+                <w:sz w:val="24"/>
+                <w:szCs w:val="24"/>
+              </w:rPr>
+            </w:pPr>
+            <w:r>
+              <w:rPr>
+                <w:rFonts w:ascii="Verdana" w:eastAsia="Times New Roman" w:hAnsi="Verdana" w:cs="Times New Roman"/>
+                <w:sz w:val="24"/>
+                <w:szCs w:val="24"/>
+              </w:rPr>
+              <w:t>Sản phẩm hoàn chỉnh</w:t>
+            </w:r>
+          </w:p>
+        </w:tc>
+        <w:tc>
+          <w:tcPr>
+            <w:tcW w:w="2676" w:type="pct"/>
+            <w:tcBorders>
+              <w:top w:val="nil"/>
+              <w:left w:val="nil"/>
+              <w:bottom w:val="nil"/>
+              <w:right w:val="nil"/>
+            </w:tcBorders>
+            <w:tcMar>
+              <w:top w:w="26" w:type="dxa"/>
+              <w:left w:w="40" w:type="dxa"/>
+              <w:bottom w:w="26" w:type="dxa"/>
+              <w:right w:w="40" w:type="dxa"/>
+            </w:tcMar>
+            <w:hideMark/>
+          </w:tcPr>
+          <w:p>
+            <w:pPr>
+              <w:spacing w:after="0" w:line="240" w:lineRule="auto"/>
+              <w:rPr>
+                <w:rFonts w:ascii="Verdana" w:eastAsia="Times New Roman" w:hAnsi="Verdana" w:cs="Times New Roman"/>
+                <w:sz w:val="24"/>
+                <w:szCs w:val="24"/>
+              </w:rPr>
+            </w:pPr>
+            <w:r>
+              <w:rPr>
+                <w:rFonts w:ascii="Verdana" w:eastAsia="Times New Roman" w:hAnsi="Verdana" w:cs="Times New Roman"/>
+                <w:sz w:val="24"/>
+                <w:szCs w:val="24"/>
+              </w:rPr>
+              <w:t>Đã test xong.</w:t>
+            </w:r>
+          </w:p>
+        </w:tc>
+        <w:tc>
+          <w:tcPr>
+            <w:tcW w:w="0" w:type="auto"/>
+            <w:tcBorders>
+              <w:top w:val="nil"/>
+              <w:left w:val="nil"/>
+              <w:bottom w:val="nil"/>
+              <w:right w:val="nil"/>
+            </w:tcBorders>
+            <w:tcMar>
+              <w:top w:w="26" w:type="dxa"/>
+              <w:left w:w="40" w:type="dxa"/>
+              <w:bottom w:w="26" w:type="dxa"/>
+              <w:right w:w="40" w:type="dxa"/>
+            </w:tcMar>
+            <w:hideMark/>
+          </w:tcPr>
+          <w:p>
+            <w:pPr>
+              <w:spacing w:after="0" w:line="240" w:lineRule="auto"/>
+              <w:rPr>
+                <w:rFonts w:ascii="Verdana" w:eastAsia="Times New Roman" w:hAnsi="Verdana" w:cs="Times New Roman"/>
+                <w:sz w:val="24"/>
+                <w:szCs w:val="24"/>
+              </w:rPr>
+            </w:pPr>
+            <w:r>
+              <w:rPr>
+                <w:rFonts w:ascii="Verdana" w:eastAsia="Times New Roman" w:hAnsi="Verdana" w:cs="Times New Roman"/>
+                <w:sz w:val="24"/>
+                <w:szCs w:val="24"/>
+              </w:rPr>
+              <w:t>13/06</w:t>
             </w:r>
           </w:p>
         </w:tc>

</xml_diff>